<commit_message>
add self IP bind function
</commit_message>
<xml_diff>
--- a/轻量级设备-说明文档.docx
+++ b/轻量级设备-说明文档.docx
@@ -6,6 +6,7 @@
       <w:pPr>
         <w:jc w:val="center"/>
         <w:rPr>
+          <w:rFonts w:hint="eastAsia"/>
           <w:sz w:val="40"/>
           <w:szCs w:val="40"/>
         </w:rPr>
@@ -199,6 +200,9 @@
     <w:p>
       <w:pPr>
         <w:ind w:firstLine="720"/>
+        <w:rPr>
+          <w:rFonts w:hint="eastAsia"/>
+        </w:rPr>
       </w:pPr>
       <w:r>
         <w:rPr>
@@ -217,6 +221,9 @@
       </w:r>
       <w:r>
         <w:t>python</w:t>
+      </w:r>
+      <w:r>
+        <w:t>3</w:t>
       </w:r>
       <w:r>
         <w:t>并正确设置了环境变量</w:t>
@@ -237,7 +244,7 @@
         <w:rPr>
           <w:rFonts w:hint="eastAsia"/>
         </w:rPr>
-        <w:t>ATS</w:t>
+        <w:t>模拟器</w:t>
       </w:r>
       <w:r>
         <w:rPr>
@@ -272,10 +279,13 @@
         <w:t>进入</w:t>
       </w:r>
       <w:r>
-        <w:t>python</w:t>
-      </w:r>
-      <w:r>
-        <w:t>安装目录</w:t>
+        <w:rPr>
+          <w:rFonts w:hint="eastAsia"/>
+        </w:rPr>
+        <w:t>模拟器</w:t>
+      </w:r>
+      <w:r>
+        <w:t>目录</w:t>
       </w:r>
       <w:r>
         <w:rPr>
@@ -290,7 +300,10 @@
         <w:t xml:space="preserve">cd </w:t>
       </w:r>
       <w:r>
-        <w:t>C:\Python27\Scripts</w:t>
+        <w:t xml:space="preserve"> </w:t>
+      </w:r>
+      <w:r>
+        <w:t>C:\testtoolsx</w:t>
       </w:r>
     </w:p>
     <w:p>
@@ -304,34 +317,26 @@
       <w:r>
         <w:t>安装</w:t>
       </w:r>
+      <w:r>
+        <w:rPr>
+          <w:rFonts w:hint="eastAsia"/>
+        </w:rPr>
+        <w:t>所需</w:t>
+      </w:r>
+      <w:r>
+        <w:rPr>
+          <w:rFonts w:hint="eastAsia"/>
+        </w:rPr>
+        <w:t>模块：</w:t>
+      </w:r>
       <w:proofErr w:type="spellStart"/>
       <w:r>
-        <w:rPr>
-          <w:rFonts w:hint="eastAsia"/>
-        </w:rPr>
-        <w:t>crc</w:t>
+        <w:t>testtoolsx</w:t>
       </w:r>
       <w:proofErr w:type="spellEnd"/>
       <w:r>
-        <w:rPr>
-          <w:rFonts w:hint="eastAsia"/>
-        </w:rPr>
-        <w:t xml:space="preserve"> </w:t>
-      </w:r>
-      <w:r>
-        <w:rPr>
-          <w:rFonts w:hint="eastAsia"/>
-        </w:rPr>
-        <w:t>校验模块：</w:t>
-      </w:r>
-      <w:r>
-        <w:t xml:space="preserve">pip install </w:t>
-      </w:r>
-      <w:proofErr w:type="spellStart"/>
-      <w:r>
-        <w:t>crcmod</w:t>
-      </w:r>
-      <w:proofErr w:type="spellEnd"/>
+        <w:t>&gt;pip3 install -r import.txt</w:t>
+      </w:r>
       <w:r>
         <w:tab/>
       </w:r>
@@ -380,14 +385,20 @@
         <w:rPr>
           <w:sz w:val="20"/>
         </w:rPr>
-        <w:t xml:space="preserve">C:\ATS&gt;python door.py -h                                                                                                                                                                  </w:t>
-      </w:r>
-    </w:p>
-    <w:p>
-      <w:pPr>
+        <w:t xml:space="preserve">C:\testtoolsx&gt;python3 dev_sim.py -h </w:t>
+      </w:r>
+      <w:r>
         <w:rPr>
           <w:sz w:val="20"/>
         </w:rPr>
+        <w:t xml:space="preserve">                      </w:t>
+      </w:r>
+    </w:p>
+    <w:p>
+      <w:pPr>
+        <w:rPr>
+          <w:sz w:val="20"/>
+        </w:rPr>
       </w:pPr>
       <w:proofErr w:type="gramStart"/>
       <w:r>
@@ -428,31 +439,128 @@
         <w:rPr>
           <w:sz w:val="20"/>
         </w:rPr>
-        <w:t xml:space="preserve">, --help            show this help message and exit                                                                                                    </w:t>
-      </w:r>
-      <w:r>
+        <w:t xml:space="preserve">, --help            show this help message and exit                                                                                                                                   </w:t>
+      </w:r>
+    </w:p>
+    <w:p>
+      <w:pPr>
         <w:rPr>
           <w:sz w:val="20"/>
         </w:rPr>
-        <w:t xml:space="preserve">                               </w:t>
-      </w:r>
+      </w:pPr>
       <w:r>
         <w:rPr>
           <w:sz w:val="20"/>
         </w:rPr>
-        <w:t xml:space="preserve">                                                                                                                                                </w:t>
-      </w:r>
-    </w:p>
-    <w:p>
-      <w:pPr>
+        <w:t xml:space="preserve">  -</w:t>
+      </w:r>
+      <w:proofErr w:type="gramStart"/>
+      <w:r>
         <w:rPr>
           <w:sz w:val="20"/>
         </w:rPr>
-      </w:pPr>
+        <w:t>t</w:t>
+      </w:r>
+      <w:proofErr w:type="gramEnd"/>
       <w:r>
         <w:rPr>
           <w:sz w:val="20"/>
         </w:rPr>
+        <w:t xml:space="preserve"> TT, --time-delay TT                                                                                                                                                                  </w:t>
+      </w:r>
+    </w:p>
+    <w:p>
+      <w:pPr>
+        <w:rPr>
+          <w:sz w:val="20"/>
+        </w:rPr>
+      </w:pPr>
+      <w:r>
+        <w:rPr>
+          <w:sz w:val="20"/>
+        </w:rPr>
+        <w:t xml:space="preserve">                        </w:t>
+      </w:r>
+      <w:proofErr w:type="gramStart"/>
+      <w:r>
+        <w:rPr>
+          <w:sz w:val="20"/>
+        </w:rPr>
+        <w:t>time</w:t>
+      </w:r>
+      <w:proofErr w:type="gramEnd"/>
+      <w:r>
+        <w:rPr>
+          <w:sz w:val="20"/>
+        </w:rPr>
+        <w:t xml:space="preserve"> delay(</w:t>
+      </w:r>
+      <w:proofErr w:type="spellStart"/>
+      <w:r>
+        <w:rPr>
+          <w:sz w:val="20"/>
+        </w:rPr>
+        <w:t>ms</w:t>
+      </w:r>
+      <w:proofErr w:type="spellEnd"/>
+      <w:r>
+        <w:rPr>
+          <w:sz w:val="20"/>
+        </w:rPr>
+        <w:t xml:space="preserve">) for </w:t>
+      </w:r>
+      <w:proofErr w:type="spellStart"/>
+      <w:r>
+        <w:rPr>
+          <w:sz w:val="20"/>
+        </w:rPr>
+        <w:t>msg</w:t>
+      </w:r>
+      <w:proofErr w:type="spellEnd"/>
+      <w:r>
+        <w:rPr>
+          <w:sz w:val="20"/>
+        </w:rPr>
+        <w:t xml:space="preserve"> send to server, default time is                                                                                                            </w:t>
+      </w:r>
+    </w:p>
+    <w:p>
+      <w:pPr>
+        <w:rPr>
+          <w:sz w:val="20"/>
+        </w:rPr>
+      </w:pPr>
+      <w:r>
+        <w:rPr>
+          <w:sz w:val="20"/>
+        </w:rPr>
+        <w:t xml:space="preserve">                        500(</w:t>
+      </w:r>
+      <w:proofErr w:type="spellStart"/>
+      <w:r>
+        <w:rPr>
+          <w:sz w:val="20"/>
+        </w:rPr>
+        <w:t>ms</w:t>
+      </w:r>
+      <w:proofErr w:type="spellEnd"/>
+      <w:r>
+        <w:rPr>
+          <w:sz w:val="20"/>
+        </w:rPr>
+        <w:t xml:space="preserve">)                                                                                                                                                           </w:t>
+      </w:r>
+    </w:p>
+    <w:p>
+      <w:pPr>
+        <w:rPr>
+          <w:sz w:val="20"/>
+        </w:rPr>
+      </w:pPr>
+      <w:r>
+        <w:rPr>
+          <w:sz w:val="20"/>
+        </w:rPr>
         <w:t xml:space="preserve">  -</w:t>
       </w:r>
       <w:proofErr w:type="gramStart"/>
@@ -460,26 +568,81 @@
         <w:rPr>
           <w:sz w:val="20"/>
         </w:rPr>
-        <w:t>t</w:t>
+        <w:t>x</w:t>
       </w:r>
       <w:proofErr w:type="gramEnd"/>
       <w:r>
         <w:rPr>
           <w:sz w:val="20"/>
         </w:rPr>
-        <w:t xml:space="preserve"> TIME_DELAY, --time-delay TIME_DELAY                                                                                                                                                  </w:t>
-      </w:r>
-    </w:p>
-    <w:p>
-      <w:pPr>
+        <w:t xml:space="preserve"> XX, --xx </w:t>
+      </w:r>
+      <w:proofErr w:type="spellStart"/>
+      <w:r>
         <w:rPr>
           <w:sz w:val="20"/>
         </w:rPr>
-      </w:pPr>
+        <w:t>XX</w:t>
+      </w:r>
+      <w:proofErr w:type="spellEnd"/>
       <w:r>
         <w:rPr>
           <w:sz w:val="20"/>
         </w:rPr>
+        <w:t xml:space="preserve">        special device ids                                                                                                                                                </w:t>
+      </w:r>
+    </w:p>
+    <w:p>
+      <w:pPr>
+        <w:rPr>
+          <w:sz w:val="20"/>
+        </w:rPr>
+      </w:pPr>
+      <w:r>
+        <w:rPr>
+          <w:sz w:val="20"/>
+        </w:rPr>
+        <w:t xml:space="preserve">  -</w:t>
+      </w:r>
+      <w:proofErr w:type="gramStart"/>
+      <w:r>
+        <w:rPr>
+          <w:sz w:val="20"/>
+        </w:rPr>
+        <w:t>e</w:t>
+      </w:r>
+      <w:proofErr w:type="gramEnd"/>
+      <w:r>
+        <w:rPr>
+          <w:sz w:val="20"/>
+        </w:rPr>
+        <w:t xml:space="preserve"> ENCRYPT, --encrypt </w:t>
+      </w:r>
+      <w:proofErr w:type="spellStart"/>
+      <w:r>
+        <w:rPr>
+          <w:sz w:val="20"/>
+        </w:rPr>
+        <w:t>ENCRYPT</w:t>
+      </w:r>
+      <w:proofErr w:type="spellEnd"/>
+      <w:r>
+        <w:rPr>
+          <w:sz w:val="20"/>
+        </w:rPr>
+        <w:t xml:space="preserve">                                                                                                                                                           </w:t>
+      </w:r>
+    </w:p>
+    <w:p>
+      <w:pPr>
+        <w:rPr>
+          <w:sz w:val="20"/>
+        </w:rPr>
+      </w:pPr>
+      <w:r>
+        <w:rPr>
+          <w:sz w:val="20"/>
+        </w:rPr>
         <w:t xml:space="preserve">                        </w:t>
       </w:r>
       <w:proofErr w:type="gramStart"/>
@@ -487,69 +650,14 @@
         <w:rPr>
           <w:sz w:val="20"/>
         </w:rPr>
-        <w:t>time</w:t>
+        <w:t>encrypt</w:t>
       </w:r>
       <w:proofErr w:type="gramEnd"/>
       <w:r>
         <w:rPr>
           <w:sz w:val="20"/>
         </w:rPr>
-        <w:t xml:space="preserve"> delay(</w:t>
-      </w:r>
-      <w:proofErr w:type="spellStart"/>
-      <w:r>
-        <w:rPr>
-          <w:sz w:val="20"/>
-        </w:rPr>
-        <w:t>ms</w:t>
-      </w:r>
-      <w:proofErr w:type="spellEnd"/>
-      <w:r>
-        <w:rPr>
-          <w:sz w:val="20"/>
-        </w:rPr>
-        <w:t xml:space="preserve">) for </w:t>
-      </w:r>
-      <w:proofErr w:type="spellStart"/>
-      <w:r>
-        <w:rPr>
-          <w:sz w:val="20"/>
-        </w:rPr>
-        <w:t>msg</w:t>
-      </w:r>
-      <w:proofErr w:type="spellEnd"/>
-      <w:r>
-        <w:rPr>
-          <w:sz w:val="20"/>
-        </w:rPr>
-        <w:t xml:space="preserve"> send to server, default time is                                                                                                            </w:t>
-      </w:r>
-    </w:p>
-    <w:p>
-      <w:pPr>
-        <w:rPr>
-          <w:sz w:val="20"/>
-        </w:rPr>
-      </w:pPr>
-      <w:r>
-        <w:rPr>
-          <w:sz w:val="20"/>
-        </w:rPr>
-        <w:t xml:space="preserve">                        500(</w:t>
-      </w:r>
-      <w:proofErr w:type="spellStart"/>
-      <w:r>
-        <w:rPr>
-          <w:sz w:val="20"/>
-        </w:rPr>
-        <w:t>ms</w:t>
-      </w:r>
-      <w:proofErr w:type="spellEnd"/>
-      <w:r>
-        <w:rPr>
-          <w:sz w:val="20"/>
-        </w:rPr>
-        <w:t xml:space="preserve">)                                                                                                                                                           </w:t>
+        <w:t xml:space="preserve">                                                                                                                                                           </w:t>
       </w:r>
     </w:p>
     <w:p>
@@ -651,55 +759,55 @@
         <w:rPr>
           <w:sz w:val="20"/>
         </w:rPr>
-        <w:t>self_IP</w:t>
+        <w:t>config</w:t>
       </w:r>
       <w:proofErr w:type="spellEnd"/>
       <w:r>
         <w:rPr>
           <w:sz w:val="20"/>
         </w:rPr>
-        <w:t xml:space="preserve"> SELF_IP     Specify TCP client IP address                                                                                                                                     </w:t>
-      </w:r>
-    </w:p>
-    <w:p>
-      <w:pPr>
+        <w:t xml:space="preserve"> CONFIG_</w:t>
+      </w:r>
+      <w:proofErr w:type="gramStart"/>
+      <w:r>
         <w:rPr>
           <w:sz w:val="20"/>
         </w:rPr>
-      </w:pPr>
+        <w:t>FILE  Specify</w:t>
+      </w:r>
+      <w:proofErr w:type="gramEnd"/>
       <w:r>
         <w:rPr>
           <w:sz w:val="20"/>
         </w:rPr>
-        <w:t xml:space="preserve">  --</w:t>
-      </w:r>
-      <w:proofErr w:type="spellStart"/>
-      <w:r>
+        <w:t xml:space="preserve"> device type                                                                                                                                               </w:t>
+      </w:r>
+    </w:p>
+    <w:p>
+      <w:pPr>
         <w:rPr>
           <w:sz w:val="20"/>
         </w:rPr>
-        <w:t>config</w:t>
-      </w:r>
-      <w:proofErr w:type="spellEnd"/>
+      </w:pPr>
       <w:r>
         <w:rPr>
           <w:sz w:val="20"/>
         </w:rPr>
-        <w:t xml:space="preserve"> CONFIG_</w:t>
+        <w:t xml:space="preserve">  -</w:t>
       </w:r>
       <w:proofErr w:type="gramStart"/>
       <w:r>
         <w:rPr>
           <w:sz w:val="20"/>
         </w:rPr>
-        <w:t>FILE  Specify</w:t>
+        <w:t>c</w:t>
       </w:r>
       <w:proofErr w:type="gramEnd"/>
       <w:r>
         <w:rPr>
           <w:sz w:val="20"/>
         </w:rPr>
-        <w:t xml:space="preserve"> device type                                                                                                                                               </w:t>
+        <w:t xml:space="preserve"> DEVICE_COUNT, --count DEVICE_COUNT                                                                                                                                                   </w:t>
       </w:r>
     </w:p>
     <w:p>
@@ -712,21 +820,21 @@
         <w:rPr>
           <w:sz w:val="20"/>
         </w:rPr>
-        <w:t xml:space="preserve">  -</w:t>
+        <w:t xml:space="preserve">                        Specify how many devices to start, default is only </w:t>
       </w:r>
       <w:proofErr w:type="gramStart"/>
       <w:r>
         <w:rPr>
           <w:sz w:val="20"/>
         </w:rPr>
-        <w:t>c</w:t>
+        <w:t>1</w:t>
       </w:r>
       <w:proofErr w:type="gramEnd"/>
       <w:r>
         <w:rPr>
           <w:sz w:val="20"/>
         </w:rPr>
-        <w:t xml:space="preserve"> DEVICE_COUNT, --count DEVICE_COUNT                                                                                                                                                   </w:t>
+        <w:t xml:space="preserve">                                                                                                              </w:t>
       </w:r>
     </w:p>
     <w:p>
@@ -739,53 +847,13 @@
         <w:rPr>
           <w:sz w:val="20"/>
         </w:rPr>
-        <w:t xml:space="preserve">                        Specify how many devices to start, default is only </w:t>
-      </w:r>
-      <w:proofErr w:type="gramStart"/>
+        <w:t xml:space="preserve">                                                                               </w:t>
+      </w:r>
       <w:r>
         <w:rPr>
           <w:sz w:val="20"/>
         </w:rPr>
-        <w:t>1</w:t>
-      </w:r>
-      <w:proofErr w:type="gramEnd"/>
-      <w:r>
-        <w:rPr>
-          <w:sz w:val="20"/>
-        </w:rPr>
-        <w:t xml:space="preserve">    </w:t>
-      </w:r>
-      <w:r>
-        <w:rPr>
-          <w:sz w:val="20"/>
-        </w:rPr>
-        <w:t xml:space="preserve">                                                                                                                                </w:t>
-      </w:r>
-    </w:p>
-    <w:p>
-      <w:pPr>
-        <w:rPr>
-          <w:sz w:val="20"/>
-        </w:rPr>
-      </w:pPr>
-      <w:r>
-        <w:rPr>
-          <w:sz w:val="20"/>
-        </w:rPr>
-        <w:t xml:space="preserve">                                                                                                                                                                                          </w:t>
-      </w:r>
-    </w:p>
-    <w:p>
-      <w:pPr>
-        <w:rPr>
-          <w:sz w:val="20"/>
-        </w:rPr>
-      </w:pPr>
-      <w:r>
-        <w:rPr>
-          <w:sz w:val="20"/>
-        </w:rPr>
-        <w:t xml:space="preserve">C:\ATS&gt;  </w:t>
+        <w:t xml:space="preserve">                                                                                                                                         </w:t>
       </w:r>
     </w:p>
     <w:p>
@@ -796,6 +864,8 @@
           <w:numId w:val="29"/>
         </w:numPr>
       </w:pPr>
+      <w:bookmarkStart w:id="2" w:name="_GoBack"/>
+      <w:bookmarkEnd w:id="2"/>
       <w:r>
         <w:rPr>
           <w:rFonts w:hint="eastAsia"/>
@@ -805,19 +875,17 @@
       </w:r>
     </w:p>
     <w:p>
-      <w:r>
-        <w:rPr>
-          <w:rFonts w:hint="eastAsia"/>
-          <w:highlight w:val="green"/>
-        </w:rPr>
-        <w:t>例</w:t>
-      </w:r>
-      <w:r>
-        <w:rPr>
-          <w:rFonts w:hint="eastAsia"/>
-          <w:highlight w:val="green"/>
-        </w:rPr>
-        <w:t>子</w:t>
+      <w:pPr>
+        <w:rPr>
+          <w:highlight w:val="green"/>
+        </w:rPr>
+      </w:pPr>
+      <w:r>
+        <w:rPr>
+          <w:rFonts w:hint="eastAsia"/>
+          <w:highlight w:val="green"/>
+        </w:rPr>
+        <w:t>例子</w:t>
       </w:r>
       <w:r>
         <w:rPr>
@@ -825,304 +893,204 @@
         </w:rPr>
         <w:t>：</w:t>
       </w:r>
-      <w:bookmarkStart w:id="2" w:name="_Toc353546730"/>
+      <w:bookmarkStart w:id="3" w:name="_Toc353546730"/>
+      <w:r>
+        <w:rPr>
+          <w:highlight w:val="green"/>
+        </w:rPr>
+        <w:t>python3 dev_sim.py -</w:t>
+      </w:r>
+      <w:proofErr w:type="spellStart"/>
+      <w:r>
+        <w:rPr>
+          <w:highlight w:val="green"/>
+        </w:rPr>
+        <w:t>i</w:t>
+      </w:r>
+      <w:proofErr w:type="spellEnd"/>
+      <w:r>
+        <w:rPr>
+          <w:highlight w:val="green"/>
+        </w:rPr>
+        <w:t xml:space="preserve"> 10.101.70.247 --</w:t>
+      </w:r>
+      <w:proofErr w:type="spellStart"/>
+      <w:r>
+        <w:rPr>
+          <w:highlight w:val="green"/>
+        </w:rPr>
+        <w:t>self_IP</w:t>
+      </w:r>
+      <w:proofErr w:type="spellEnd"/>
+      <w:r>
+        <w:rPr>
+          <w:highlight w:val="green"/>
+        </w:rPr>
+        <w:t>=172.24.9.250 -c 2 -e 0 --</w:t>
+      </w:r>
+      <w:proofErr w:type="spellStart"/>
+      <w:r>
+        <w:rPr>
+          <w:highlight w:val="green"/>
+        </w:rPr>
+        <w:t>config</w:t>
+      </w:r>
+      <w:proofErr w:type="spellEnd"/>
+      <w:r>
+        <w:rPr>
+          <w:highlight w:val="green"/>
+        </w:rPr>
+        <w:t>=</w:t>
+      </w:r>
+      <w:proofErr w:type="spellStart"/>
+      <w:r>
+        <w:rPr>
+          <w:highlight w:val="green"/>
+        </w:rPr>
+        <w:t>door_conf</w:t>
+      </w:r>
+      <w:proofErr w:type="spellEnd"/>
+    </w:p>
+    <w:p>
+      <w:pPr>
+        <w:rPr>
+          <w:sz w:val="24"/>
+        </w:rPr>
+      </w:pPr>
+      <w:r>
+        <w:rPr>
+          <w:rFonts w:hint="eastAsia"/>
+          <w:sz w:val="24"/>
+        </w:rPr>
+        <w:t>之后</w:t>
+      </w:r>
+      <w:r>
+        <w:rPr>
+          <w:sz w:val="24"/>
+        </w:rPr>
+        <w:t>会进入</w:t>
+      </w:r>
+      <w:r>
+        <w:rPr>
+          <w:rFonts w:hint="eastAsia"/>
+          <w:sz w:val="24"/>
+        </w:rPr>
+        <w:t>模拟器</w:t>
+      </w:r>
+      <w:r>
+        <w:rPr>
+          <w:sz w:val="24"/>
+        </w:rPr>
+        <w:t>的</w:t>
+      </w:r>
+      <w:r>
+        <w:rPr>
+          <w:rFonts w:hint="eastAsia"/>
+          <w:sz w:val="24"/>
+        </w:rPr>
+        <w:t>CLI</w:t>
+      </w:r>
+      <w:r>
+        <w:rPr>
+          <w:rFonts w:hint="eastAsia"/>
+          <w:sz w:val="24"/>
+        </w:rPr>
+        <w:t>：</w:t>
+      </w:r>
+    </w:p>
+    <w:p>
+      <w:pPr>
+        <w:jc w:val="both"/>
+        <w:rPr>
+          <w:sz w:val="21"/>
+        </w:rPr>
+      </w:pPr>
+      <w:r>
+        <w:rPr>
+          <w:sz w:val="21"/>
+        </w:rPr>
+        <w:t xml:space="preserve">SIM&gt;?                                                                                                                                                                                     </w:t>
+      </w:r>
+    </w:p>
+    <w:p>
+      <w:pPr>
+        <w:jc w:val="both"/>
+        <w:rPr>
+          <w:sz w:val="21"/>
+        </w:rPr>
+      </w:pPr>
+      <w:r>
+        <w:rPr>
+          <w:sz w:val="21"/>
+        </w:rPr>
+        <w:t xml:space="preserve">                                                                                                                                                                                          </w:t>
+      </w:r>
+    </w:p>
+    <w:p>
+      <w:pPr>
+        <w:jc w:val="both"/>
+        <w:rPr>
+          <w:sz w:val="21"/>
+        </w:rPr>
+      </w:pPr>
+      <w:r>
+        <w:rPr>
+          <w:sz w:val="21"/>
+        </w:rPr>
+        <w:t xml:space="preserve">Documented commands (type help &lt;topic&gt;):                                                                                                                                                  </w:t>
+      </w:r>
+    </w:p>
+    <w:p>
+      <w:pPr>
+        <w:jc w:val="both"/>
+        <w:rPr>
+          <w:sz w:val="21"/>
+        </w:rPr>
+      </w:pPr>
+      <w:r>
+        <w:rPr>
+          <w:sz w:val="21"/>
+        </w:rPr>
+        <w:t xml:space="preserve">========================================                                                                                                                                                  </w:t>
+      </w:r>
+    </w:p>
+    <w:p>
+      <w:pPr>
+        <w:jc w:val="both"/>
+        <w:rPr>
+          <w:sz w:val="21"/>
+        </w:rPr>
+      </w:pPr>
       <w:proofErr w:type="gramStart"/>
       <w:r>
         <w:rPr>
-          <w:highlight w:val="green"/>
-        </w:rPr>
-        <w:t>python</w:t>
+          <w:sz w:val="21"/>
+          <w:highlight w:val="green"/>
+        </w:rPr>
+        <w:t>event  exit</w:t>
       </w:r>
       <w:proofErr w:type="gramEnd"/>
       <w:r>
         <w:rPr>
-          <w:highlight w:val="green"/>
-        </w:rPr>
-        <w:t xml:space="preserve"> </w:t>
+          <w:sz w:val="21"/>
+          <w:highlight w:val="green"/>
+        </w:rPr>
+        <w:t xml:space="preserve">  help  log  record  set  </w:t>
       </w:r>
       <w:proofErr w:type="spellStart"/>
       <w:r>
         <w:rPr>
-          <w:highlight w:val="green"/>
-        </w:rPr>
-        <w:t>dev_sim.pyc</w:t>
+          <w:sz w:val="21"/>
+          <w:highlight w:val="green"/>
+        </w:rPr>
+        <w:t>st</w:t>
       </w:r>
       <w:proofErr w:type="spellEnd"/>
       <w:r>
         <w:rPr>
-          <w:highlight w:val="green"/>
-        </w:rPr>
-        <w:t xml:space="preserve"> -p 8888 -</w:t>
-      </w:r>
-      <w:proofErr w:type="spellStart"/>
-      <w:r>
-        <w:rPr>
-          <w:highlight w:val="green"/>
-        </w:rPr>
-        <w:t>i</w:t>
-      </w:r>
-      <w:proofErr w:type="spellEnd"/>
-      <w:r>
-        <w:rPr>
-          <w:highlight w:val="green"/>
-        </w:rPr>
-        <w:t xml:space="preserve"> 192.168.10.11 --</w:t>
-      </w:r>
-      <w:proofErr w:type="spellStart"/>
-      <w:r>
-        <w:rPr>
-          <w:highlight w:val="green"/>
-        </w:rPr>
-        <w:t>self_IP</w:t>
-      </w:r>
-      <w:proofErr w:type="spellEnd"/>
-      <w:r>
-        <w:rPr>
-          <w:highlight w:val="green"/>
-        </w:rPr>
-        <w:t>=192.168.10.200 -c 2 --</w:t>
-      </w:r>
-      <w:proofErr w:type="spellStart"/>
-      <w:r>
-        <w:rPr>
-          <w:highlight w:val="green"/>
-        </w:rPr>
-        <w:t>config</w:t>
-      </w:r>
-      <w:proofErr w:type="spellEnd"/>
-      <w:r>
-        <w:rPr>
-          <w:highlight w:val="green"/>
-        </w:rPr>
-        <w:t>=</w:t>
-      </w:r>
-      <w:proofErr w:type="spellStart"/>
-      <w:r>
-        <w:rPr>
-          <w:highlight w:val="green"/>
-        </w:rPr>
-        <w:t>door_conf</w:t>
-      </w:r>
-      <w:proofErr w:type="spellEnd"/>
-    </w:p>
-    <w:p>
-      <w:pPr>
-        <w:rPr>
-          <w:sz w:val="24"/>
-        </w:rPr>
-      </w:pPr>
-      <w:r>
-        <w:rPr>
-          <w:rFonts w:hint="eastAsia"/>
-          <w:sz w:val="24"/>
-        </w:rPr>
-        <w:t>之后</w:t>
-      </w:r>
-      <w:r>
-        <w:rPr>
-          <w:sz w:val="24"/>
-        </w:rPr>
-        <w:t>会进入</w:t>
-      </w:r>
-      <w:r>
-        <w:rPr>
-          <w:rFonts w:hint="eastAsia"/>
-          <w:sz w:val="24"/>
-        </w:rPr>
-        <w:t>模拟器</w:t>
-      </w:r>
-      <w:r>
-        <w:rPr>
-          <w:sz w:val="24"/>
-        </w:rPr>
-        <w:t>的</w:t>
-      </w:r>
-      <w:r>
-        <w:rPr>
-          <w:rFonts w:hint="eastAsia"/>
-          <w:sz w:val="24"/>
-        </w:rPr>
-        <w:t>CLI</w:t>
-      </w:r>
-      <w:r>
-        <w:rPr>
-          <w:rFonts w:hint="eastAsia"/>
-          <w:sz w:val="24"/>
-        </w:rPr>
-        <w:t>：</w:t>
-      </w:r>
-    </w:p>
-    <w:p>
-      <w:pPr>
-        <w:jc w:val="both"/>
-        <w:rPr>
           <w:sz w:val="21"/>
         </w:rPr>
-      </w:pPr>
-      <w:r>
-        <w:rPr>
-          <w:sz w:val="21"/>
-        </w:rPr>
-        <w:t xml:space="preserve">SIM&gt;?                                                                                                                                                                                     </w:t>
-      </w:r>
-    </w:p>
-    <w:p>
-      <w:pPr>
-        <w:jc w:val="both"/>
-        <w:rPr>
-          <w:sz w:val="21"/>
-        </w:rPr>
-      </w:pPr>
-      <w:r>
-        <w:rPr>
-          <w:sz w:val="21"/>
-        </w:rPr>
-        <w:t xml:space="preserve">                                                                                                                                                                                          </w:t>
-      </w:r>
-    </w:p>
-    <w:p>
-      <w:pPr>
-        <w:jc w:val="both"/>
-        <w:rPr>
-          <w:sz w:val="21"/>
-        </w:rPr>
-      </w:pPr>
-      <w:r>
-        <w:rPr>
-          <w:sz w:val="21"/>
-        </w:rPr>
-        <w:t xml:space="preserve">Documented commands (type help &lt;topic&gt;):                                                                                                                                                  </w:t>
-      </w:r>
-    </w:p>
-    <w:p>
-      <w:pPr>
-        <w:jc w:val="both"/>
-        <w:rPr>
-          <w:sz w:val="21"/>
-        </w:rPr>
-      </w:pPr>
-      <w:r>
-        <w:rPr>
-          <w:sz w:val="21"/>
-        </w:rPr>
-        <w:t xml:space="preserve">========================================                                                                                                                                                  </w:t>
-      </w:r>
-    </w:p>
-    <w:p>
-      <w:pPr>
-        <w:jc w:val="both"/>
-        <w:rPr>
-          <w:sz w:val="21"/>
-        </w:rPr>
-      </w:pPr>
-      <w:proofErr w:type="gramStart"/>
-      <w:r>
-        <w:rPr>
-          <w:sz w:val="21"/>
-          <w:highlight w:val="green"/>
-        </w:rPr>
-        <w:t>event  exit</w:t>
-      </w:r>
-      <w:proofErr w:type="gramEnd"/>
-      <w:r>
-        <w:rPr>
-          <w:sz w:val="21"/>
-          <w:highlight w:val="green"/>
-        </w:rPr>
-        <w:t xml:space="preserve">  log  record  set  </w:t>
-      </w:r>
-      <w:proofErr w:type="spellStart"/>
-      <w:r>
-        <w:rPr>
-          <w:sz w:val="21"/>
-          <w:highlight w:val="green"/>
-        </w:rPr>
-        <w:t>st</w:t>
-      </w:r>
-      <w:proofErr w:type="spellEnd"/>
-      <w:r>
-        <w:rPr>
-          <w:sz w:val="21"/>
-        </w:rPr>
-        <w:t xml:space="preserve">                                                                                                                                                      </w:t>
-      </w:r>
-    </w:p>
-    <w:p>
-      <w:pPr>
-        <w:jc w:val="both"/>
-        <w:rPr>
-          <w:sz w:val="21"/>
-        </w:rPr>
-      </w:pPr>
-      <w:r>
-        <w:rPr>
-          <w:sz w:val="21"/>
-        </w:rPr>
-        <w:t xml:space="preserve">                                                                                                                                                                                          </w:t>
-      </w:r>
-    </w:p>
-    <w:p>
-      <w:pPr>
-        <w:jc w:val="both"/>
-        <w:rPr>
-          <w:sz w:val="21"/>
-        </w:rPr>
-      </w:pPr>
-      <w:r>
-        <w:rPr>
-          <w:sz w:val="21"/>
-        </w:rPr>
-        <w:t xml:space="preserve">Undocumented commands:                                                                                                                                                                    </w:t>
-      </w:r>
-    </w:p>
-    <w:p>
-      <w:pPr>
-        <w:jc w:val="both"/>
-        <w:rPr>
-          <w:sz w:val="21"/>
-        </w:rPr>
-      </w:pPr>
-      <w:r>
-        <w:rPr>
-          <w:sz w:val="21"/>
-        </w:rPr>
-        <w:t xml:space="preserve">======================                                                                                                                                                                    </w:t>
-      </w:r>
-    </w:p>
-    <w:p>
-      <w:pPr>
-        <w:jc w:val="both"/>
-        <w:rPr>
-          <w:sz w:val="21"/>
-        </w:rPr>
-      </w:pPr>
-      <w:proofErr w:type="gramStart"/>
-      <w:r>
-        <w:rPr>
-          <w:sz w:val="21"/>
-        </w:rPr>
-        <w:t>help</w:t>
-      </w:r>
-      <w:proofErr w:type="gramEnd"/>
-      <w:r>
-        <w:rPr>
-          <w:sz w:val="21"/>
-        </w:rPr>
-        <w:t xml:space="preserve">                                                                                                                                                                                      </w:t>
-      </w:r>
-    </w:p>
-    <w:p>
-      <w:pPr>
-        <w:jc w:val="both"/>
-        <w:rPr>
-          <w:sz w:val="21"/>
-        </w:rPr>
-      </w:pPr>
-      <w:r>
-        <w:rPr>
-          <w:sz w:val="21"/>
-        </w:rPr>
-        <w:t xml:space="preserve">                                                                                                                                                                                          </w:t>
+        <w:t xml:space="preserve">                                                                                                                                                                                                                                                                                                                                      </w:t>
       </w:r>
     </w:p>
     <w:p>
@@ -1173,6 +1141,11 @@
       </w:r>
     </w:p>
     <w:p>
+      <w:pPr>
+        <w:rPr>
+          <w:rFonts w:hint="eastAsia"/>
+        </w:rPr>
+      </w:pPr>
       <w:r>
         <w:rPr>
           <w:rFonts w:hint="eastAsia"/>
@@ -1262,11 +1235,11 @@
           <w:numId w:val="32"/>
         </w:numPr>
       </w:pPr>
-      <w:bookmarkStart w:id="3" w:name="_Toc498676095"/>
+      <w:bookmarkStart w:id="4" w:name="_Toc498676095"/>
       <w:r>
         <w:t>Help</w:t>
       </w:r>
-      <w:bookmarkEnd w:id="3"/>
+      <w:bookmarkEnd w:id="4"/>
     </w:p>
     <w:p>
       <w:r>
@@ -1305,7 +1278,6 @@
         <w:rPr>
           <w:noProof/>
         </w:rPr>
-        <w:lastRenderedPageBreak/>
         <w:drawing>
           <wp:inline distT="0" distB="0" distL="0" distR="0" wp14:anchorId="6D79E27F" wp14:editId="6284DC58">
             <wp:extent cx="1800225" cy="657225"/>
@@ -1355,6 +1327,7 @@
         <w:rPr>
           <w:rFonts w:hint="eastAsia"/>
         </w:rPr>
+        <w:lastRenderedPageBreak/>
         <w:t>查看</w:t>
       </w:r>
       <w:r>
@@ -1408,8 +1381,6 @@
           </wp:inline>
         </w:drawing>
       </w:r>
-      <w:bookmarkStart w:id="4" w:name="_GoBack"/>
-      <w:bookmarkEnd w:id="4"/>
     </w:p>
     <w:p>
       <w:pPr>
@@ -1667,7 +1638,7 @@
         </w:drawing>
       </w:r>
     </w:p>
-    <w:bookmarkEnd w:id="2"/>
+    <w:bookmarkEnd w:id="3"/>
     <w:p>
       <w:pPr>
         <w:pStyle w:val="ad"/>
@@ -4958,7 +4929,7 @@
           <w:rPr>
             <w:noProof/>
           </w:rPr>
-          <w:t>5</w:t>
+          <w:t>3</w:t>
         </w:r>
         <w:r>
           <w:rPr>
@@ -10342,7 +10313,7 @@
 </file>
 
 <file path=customXml/itemProps1.xml><?xml version="1.0" encoding="utf-8"?>
-<ds:datastoreItem xmlns:ds="http://schemas.openxmlformats.org/officeDocument/2006/customXml" ds:itemID="{C7FC8BA2-4118-42B7-B986-042281E9370E}">
+<ds:datastoreItem xmlns:ds="http://schemas.openxmlformats.org/officeDocument/2006/customXml" ds:itemID="{B800603B-4A27-4E99-A20B-12F854646B19}">
   <ds:schemaRefs>
     <ds:schemaRef ds:uri="http://schemas.openxmlformats.org/officeDocument/2006/bibliography"/>
   </ds:schemaRefs>

</xml_diff>